<commit_message>
Merge documentation from master
</commit_message>
<xml_diff>
--- a/docs/xmp.docx
+++ b/docs/xmp.docx
@@ -241,27 +241,19 @@
       <w:r>
         <w:t xml:space="preserve">.  This will provided greater performance on Maxwell but will not achieve the highest level of performance.  </w:t>
       </w:r>
+    </w:p>
+    <w:p>
+      <w:r>
+        <w:t xml:space="preserve">Performance at different sizes can vary significantly.  For </w:t>
+      </w:r>
+      <w:r>
+        <w:t xml:space="preserve">maximum </w:t>
+      </w:r>
       <w:bookmarkStart w:id="0" w:name="_GoBack"/>
       <w:bookmarkEnd w:id="0"/>
-    </w:p>
-    <w:p>
-      <w:r>
-        <w:t xml:space="preserve">Performance is best when </w:t>
-      </w:r>
-      <w:r>
-        <w:t>the count of</w:t>
-      </w:r>
-      <w:r>
-        <w:t xml:space="preserve"> the operation is divisible by the number of SMs.  </w:t>
-      </w:r>
-    </w:p>
-    <w:p>
-      <w:pPr>
-        <w:rPr>
-          <w:b/>
-          <w:sz w:val="40"/>
-        </w:rPr>
-      </w:pPr>
+      <w:r>
+        <w:t>performance users should test multiple batch sizes and pick one that yields the best performance.</w:t>
+      </w:r>
     </w:p>
     <w:p>
       <w:pPr>

</xml_diff>